<commit_message>
finish: all implements sucess
</commit_message>
<xml_diff>
--- a/relatorio_runbook.docx
+++ b/relatorio_runbook.docx
@@ -4,22 +4,12 @@
   <w:body>
     <w:p>
       <w:pPr>
-        <w:sectPr>
-          <w:pgSz w:w="12240" w:h="15840"/>
-          <w:pgMar w:top="1440" w:right="1800" w:bottom="1440" w:left="1800" w:header="720" w:footer="720" w:gutter="0"/>
-          <w:cols w:space="720"/>
-          <w:docGrid w:linePitch="360"/>
-        </w:sectPr>
-      </w:pPr>
-    </w:p>
-    <w:p>
-      <w:pPr>
-        <w:jc w:val="left"/>
+        <w:jc w:val="center"/>
       </w:pPr>
       <w:r>
         <w:drawing>
           <wp:inline xmlns:a="http://schemas.openxmlformats.org/drawingml/2006/main" xmlns:pic="http://schemas.openxmlformats.org/drawingml/2006/picture">
-            <wp:extent cx="914400" cy="320566"/>
+            <wp:extent cx="3657600" cy="1282262"/>
             <wp:docPr id="1" name="Picture 1"/>
             <wp:cNvGraphicFramePr>
               <a:graphicFrameLocks noChangeAspect="1"/>
@@ -32,7 +22,7 @@
                     <pic:cNvPicPr/>
                   </pic:nvPicPr>
                   <pic:blipFill>
-                    <a:blip r:embed="rId9"/>
+                    <a:blip r:embed="rId11"/>
                     <a:stretch>
                       <a:fillRect/>
                     </a:stretch>
@@ -40,7 +30,7 @@
                   <pic:spPr>
                     <a:xfrm>
                       <a:off x="0" y="0"/>
-                      <a:ext cx="914400" cy="320566"/>
+                      <a:ext cx="3657600" cy="1282262"/>
                     </a:xfrm>
                     <a:prstGeom prst="rect"/>
                   </pic:spPr>
@@ -53,12 +43,12 @@
     </w:p>
     <w:p>
       <w:pPr>
-        <w:jc w:val="left"/>
+        <w:jc w:val="center"/>
       </w:pPr>
       <w:r>
         <w:drawing>
           <wp:inline xmlns:a="http://schemas.openxmlformats.org/drawingml/2006/main" xmlns:pic="http://schemas.openxmlformats.org/drawingml/2006/picture">
-            <wp:extent cx="914400" cy="303734"/>
+            <wp:extent cx="3657600" cy="1214937"/>
             <wp:docPr id="2" name="Picture 2"/>
             <wp:cNvGraphicFramePr>
               <a:graphicFrameLocks noChangeAspect="1"/>
@@ -71,7 +61,7 @@
                     <pic:cNvPicPr/>
                   </pic:nvPicPr>
                   <pic:blipFill>
-                    <a:blip r:embed="rId10"/>
+                    <a:blip r:embed="rId12"/>
                     <a:stretch>
                       <a:fillRect/>
                     </a:stretch>
@@ -79,7 +69,7 @@
                   <pic:spPr>
                     <a:xfrm>
                       <a:off x="0" y="0"/>
-                      <a:ext cx="914400" cy="303734"/>
+                      <a:ext cx="3657600" cy="1214937"/>
                     </a:xfrm>
                     <a:prstGeom prst="rect"/>
                   </pic:spPr>
@@ -112,7 +102,7 @@
         </w:rPr>
         <w:t>Run BOOK</w:t>
         <w:br/>
-        <w:t>September de 2024</w:t>
+        <w:t>September/2024</w:t>
       </w:r>
     </w:p>
     <w:p>
@@ -151,87 +141,226 @@
         <w:rPr>
           <w:sz w:val="20"/>
         </w:rPr>
-        <w:t>Data de entrega – 10/09/2024</w:t>
+        <w:t>Data de entrega – 10/10/2024</w:t>
         <w:br/>
         <w:t>Referência – 01/09/2024 – de 01 até 30/09/2024</w:t>
       </w:r>
     </w:p>
     <w:p>
+      <w:r>
+        <w:br w:type="page"/>
+      </w:r>
+    </w:p>
+    <w:p>
       <w:pPr>
-        <w:pStyle w:val="Title"/>
+        <w:pStyle w:val="Heading1"/>
       </w:pPr>
       <w:r>
         <w:t>Relatório Gerencial Mensal</w:t>
       </w:r>
     </w:p>
     <w:p>
+      <w:pPr>
+        <w:jc w:val="left"/>
+      </w:pPr>
       <w:r>
-        <w:t>Sumário:</w:t>
+        <w:rPr>
+          <w:b/>
+          <w:sz w:val="28"/>
+        </w:rPr>
+        <w:t>Sumário</w:t>
+      </w:r>
+    </w:p>
+    <w:p>
+      <w:pPr>
+        <w:tabs>
+          <w:tab w:pos="9000" w:val="right" w:leader="dot"/>
+        </w:tabs>
+      </w:pPr>
+      <w:r>
+        <w:t>1. Objetivo</w:t>
+      </w:r>
+      <w:r>
+        <w:tab/>
+        <w:t>3</w:t>
+      </w:r>
+    </w:p>
+    <w:p>
+      <w:pPr>
+        <w:tabs>
+          <w:tab w:pos="9000" w:val="right" w:leader="dot"/>
+        </w:tabs>
+      </w:pPr>
+      <w:r>
+        <w:t>2. SLA - Solução</w:t>
+      </w:r>
+      <w:r>
+        <w:tab/>
+        <w:t>4</w:t>
+      </w:r>
+    </w:p>
+    <w:p>
+      <w:pPr>
+        <w:tabs>
+          <w:tab w:pos="9000" w:val="right" w:leader="dot"/>
+        </w:tabs>
+      </w:pPr>
+      <w:r>
+        <w:t>3. Histórico de Versões</w:t>
+      </w:r>
+      <w:r>
+        <w:tab/>
+        <w:t>4</w:t>
+      </w:r>
+    </w:p>
+    <w:p>
+      <w:pPr>
+        <w:tabs>
+          <w:tab w:pos="9000" w:val="right" w:leader="dot"/>
+        </w:tabs>
+      </w:pPr>
+      <w:r>
+        <w:t>4. Fatos relevantes</w:t>
+      </w:r>
+      <w:r>
+        <w:tab/>
+        <w:t>5</w:t>
+      </w:r>
+    </w:p>
+    <w:p>
+      <w:pPr>
+        <w:tabs>
+          <w:tab w:pos="9000" w:val="right" w:leader="dot"/>
+        </w:tabs>
+      </w:pPr>
+      <w:r>
+        <w:t>5. Quantidade de GMUDs Executadas no Mês</w:t>
+      </w:r>
+      <w:r>
+        <w:tab/>
+        <w:t>6</w:t>
+      </w:r>
+    </w:p>
+    <w:p>
+      <w:pPr>
+        <w:tabs>
+          <w:tab w:pos="9000" w:val="right" w:leader="dot"/>
+        </w:tabs>
+      </w:pPr>
+      <w:r>
+        <w:t>6. Principais Tipos de Solicitações</w:t>
+      </w:r>
+      <w:r>
+        <w:tab/>
+        <w:t>6</w:t>
+      </w:r>
+    </w:p>
+    <w:p>
+      <w:pPr>
+        <w:tabs>
+          <w:tab w:pos="9000" w:val="right" w:leader="dot"/>
+        </w:tabs>
+      </w:pPr>
+      <w:r>
+        <w:t>7. Gestão de Serviços</w:t>
+      </w:r>
+      <w:r>
+        <w:tab/>
+        <w:t>7</w:t>
+      </w:r>
+    </w:p>
+    <w:p>
+      <w:pPr>
+        <w:tabs>
+          <w:tab w:pos="9000" w:val="right" w:leader="dot"/>
+        </w:tabs>
+      </w:pPr>
+      <w:r>
+        <w:t>8. Resumo dos recursos computacionais utilizados</w:t>
+      </w:r>
+      <w:r>
+        <w:tab/>
+        <w:t>8</w:t>
+      </w:r>
+    </w:p>
+    <w:p>
+      <w:pPr>
+        <w:tabs>
+          <w:tab w:pos="9000" w:val="right" w:leader="dot"/>
+        </w:tabs>
+      </w:pPr>
+      <w:r>
+        <w:t>9. Check-list operacional</w:t>
+      </w:r>
+      <w:r>
+        <w:tab/>
+        <w:t>11</w:t>
+      </w:r>
+    </w:p>
+    <w:p>
+      <w:pPr>
+        <w:tabs>
+          <w:tab w:pos="9000" w:val="right" w:leader="dot"/>
+        </w:tabs>
+      </w:pPr>
+      <w:r>
+        <w:t>10. Backup Cirion</w:t>
+      </w:r>
+      <w:r>
+        <w:tab/>
+        <w:t>11</w:t>
+      </w:r>
+    </w:p>
+    <w:p>
+      <w:pPr>
+        <w:tabs>
+          <w:tab w:pos="9000" w:val="right" w:leader="dot"/>
+        </w:tabs>
+      </w:pPr>
+      <w:r>
+        <w:t>11. Controle de aplicativos instalados</w:t>
+      </w:r>
+      <w:r>
+        <w:tab/>
+        <w:t>11</w:t>
+      </w:r>
+    </w:p>
+    <w:p>
+      <w:pPr>
+        <w:tabs>
+          <w:tab w:pos="9000" w:val="right" w:leader="dot"/>
+        </w:tabs>
+      </w:pPr>
+      <w:r>
+        <w:t>12. O Sistema GLPI e o Kaspersky</w:t>
+      </w:r>
+      <w:r>
+        <w:tab/>
+        <w:t>11</w:t>
+      </w:r>
+    </w:p>
+    <w:p>
+      <w:pPr>
+        <w:tabs>
+          <w:tab w:pos="9000" w:val="right" w:leader="dot"/>
+        </w:tabs>
+      </w:pPr>
+      <w:r>
+        <w:t>13. Chamados Referente a TOTVS</w:t>
+      </w:r>
+      <w:r>
+        <w:tab/>
+        <w:t>12</w:t>
       </w:r>
     </w:p>
     <w:p>
       <w:r>
-        <w:t>1. Objetivo</w:t>
-      </w:r>
-    </w:p>
-    <w:p>
-      <w:r>
-        <w:t>2. Relatório Mensal</w:t>
-      </w:r>
-    </w:p>
-    <w:p>
-      <w:r>
-        <w:t>3. Run Book</w:t>
-      </w:r>
-    </w:p>
-    <w:p>
-      <w:r>
-        <w:t>4. Relatório Gerencial Informativo</w:t>
-      </w:r>
-    </w:p>
-    <w:p>
-      <w:r>
-        <w:t>5. Volumetria e Nível de Serviço</w:t>
-      </w:r>
-    </w:p>
-    <w:p>
-      <w:r>
-        <w:t>6. Controle do Documento</w:t>
-      </w:r>
-    </w:p>
-    <w:p>
-      <w:r>
-        <w:t>7. SLA Solução</w:t>
-      </w:r>
-    </w:p>
-    <w:p>
-      <w:r>
-        <w:t>8. Histórico de Versões</w:t>
-      </w:r>
-    </w:p>
-    <w:p>
-      <w:r>
-        <w:t>9. Fatos Relevantes</w:t>
-      </w:r>
-    </w:p>
-    <w:p>
-      <w:r>
-        <w:t>10. Gestão de Serviços</w:t>
-      </w:r>
-    </w:p>
-    <w:p>
-      <w:r>
-        <w:t>11. Relatório de Chamados</w:t>
-      </w:r>
-    </w:p>
-    <w:p>
-      <w:r>
-        <w:t>12. Classificação dos Incidentes</w:t>
+        <w:br w:type="page"/>
       </w:r>
     </w:p>
     <w:p>
       <w:pPr>
-        <w:pStyle w:val="Heading1"/>
+        <w:pStyle w:val="Heading2"/>
       </w:pPr>
       <w:r>
         <w:t>Objetivo</w:t>
@@ -283,7 +412,7 @@
     </w:p>
     <w:p>
       <w:pPr>
-        <w:pStyle w:val="Heading1"/>
+        <w:pStyle w:val="Heading2"/>
       </w:pPr>
       <w:r>
         <w:t>SLA - Solução</w:t>
@@ -293,7 +422,7 @@
       <w:r>
         <w:drawing>
           <wp:inline xmlns:a="http://schemas.openxmlformats.org/drawingml/2006/main" xmlns:pic="http://schemas.openxmlformats.org/drawingml/2006/picture">
-            <wp:extent cx="3117272" cy="1093123"/>
+            <wp:extent cx="3657600" cy="3657600"/>
             <wp:docPr id="3" name="Picture 3"/>
             <wp:cNvGraphicFramePr>
               <a:graphicFrameLocks noChangeAspect="1"/>
@@ -306,7 +435,7 @@
                     <pic:cNvPicPr/>
                   </pic:nvPicPr>
                   <pic:blipFill>
-                    <a:blip r:embed="rId11"/>
+                    <a:blip r:embed="rId13"/>
                     <a:stretch>
                       <a:fillRect/>
                     </a:stretch>
@@ -314,7 +443,7 @@
                   <pic:spPr>
                     <a:xfrm>
                       <a:off x="0" y="0"/>
-                      <a:ext cx="3117272" cy="1093123"/>
+                      <a:ext cx="3657600" cy="3657600"/>
                     </a:xfrm>
                     <a:prstGeom prst="rect"/>
                   </pic:spPr>
@@ -327,7 +456,7 @@
     </w:p>
     <w:p>
       <w:pPr>
-        <w:pStyle w:val="Heading1"/>
+        <w:pStyle w:val="Heading2"/>
       </w:pPr>
       <w:r>
         <w:t>Histórico de versões</w:t>
@@ -394,7 +523,7 @@
           </w:tcPr>
           <w:p>
             <w:r>
-              <w:t>08/10/2024</w:t>
+              <w:t>14/10/2024</w:t>
             </w:r>
           </w:p>
         </w:tc>
@@ -424,7 +553,7 @@
           </w:tcPr>
           <w:p>
             <w:r>
-              <w:t>Autor: Luuuiz</w:t>
+              <w:t>Autor: Luiz</w:t>
               <w:br/>
               <w:t>Revisor: Leandro Gimenez</w:t>
               <w:br/>
@@ -435,8 +564,13 @@
       </w:tr>
     </w:tbl>
     <w:p>
+      <w:r>
+        <w:br w:type="page"/>
+      </w:r>
+    </w:p>
+    <w:p>
       <w:pPr>
-        <w:pStyle w:val="Heading1"/>
+        <w:pStyle w:val="Heading2"/>
       </w:pPr>
       <w:r>
         <w:t>Fatos relevantes</w:t>
@@ -449,17 +583,18 @@
     </w:p>
     <w:p>
       <w:r>
-        <w:t>Durante o período de 01/09/2024 até 30/09/2024 foram detectadas 28 ocorrências em aberto e 0 ocorrências devidamente tratadas e aplicadas sem impactos relevantes no ambiente. Inclusive sem a necessidade de emissão de relatórios de eventos operacionais.</w:t>
+        <w:t>Durante o período de 01/09/2024 a 30/09/2024, o departamento de infraestrutura registrou um total de 97 chamados, dos quais 72 foram concluídos com sucesso. Estes chamados incluem solicitações de serviço, incidentes relacionados à operação diária, bem como problemas técnicos. A equipe de infraestrutura conseguiu manter um ritmo constante de atendimento, garantindo a resolução de cada chamado dentro dos prazos estabelecidos, assegurando a disponibilidade e eficiência dos recursos tecnológicos da empresa.</w:t>
+      </w:r>
+    </w:p>
+    <w:p/>
+    <w:p>
+      <w:r>
+        <w:t>Total de chamados abertos: 97</w:t>
       </w:r>
     </w:p>
     <w:p>
       <w:r>
-        <w:t>Total de chamados abertos: 28</w:t>
-      </w:r>
-    </w:p>
-    <w:p>
-      <w:r>
-        <w:t>Total de chamados concluídos: 0</w:t>
+        <w:t>Total de chamados concluídos: 72</w:t>
       </w:r>
     </w:p>
     <w:p>
@@ -479,7 +614,7 @@
                     <pic:cNvPicPr/>
                   </pic:nvPicPr>
                   <pic:blipFill>
-                    <a:blip r:embed="rId12"/>
+                    <a:blip r:embed="rId14"/>
                     <a:stretch>
                       <a:fillRect/>
                     </a:stretch>
@@ -500,24 +635,75 @@
     </w:p>
     <w:p>
       <w:r>
-        <w:t>2. Chamados por departamento</w:t>
+        <w:br w:type="page"/>
+      </w:r>
+    </w:p>
+    <w:p>
+      <w:pPr>
+        <w:pStyle w:val="Heading2"/>
+      </w:pPr>
+      <w:r>
+        <w:t>Quantidade de GMUDs Executadas no Mês</w:t>
       </w:r>
     </w:p>
     <w:p>
       <w:r>
-        <w:t>Chamados abertos para [TI] INFRASTRUTURA: 15 chamado(s)</w:t>
+        <w:t>Neste mês, o time de TI realizou um total de [NÚMERO] GMUDs (Gestão de Mudanças em TI), alinhadas com as necessidades estratégicas e operacionais da empresa. Cada GMUD foi cuidadosamente planejada e implementada com o objetivo de otimizar a infraestrutura tecnológica, melhorar a performance dos sistemas e garantir a continuidade dos serviços. O monitoramento pós-implementação confirmou a eficácia das mudanças.</w:t>
+      </w:r>
+    </w:p>
+    <w:p>
+      <w:pPr>
+        <w:pStyle w:val="Heading2"/>
+      </w:pPr>
+      <w:r>
+        <w:t>Principais Tipos de Solicitações</w:t>
       </w:r>
     </w:p>
     <w:p>
       <w:r>
-        <w:t>Chamados abertos para [TI] Solicitações: 26 chamado(s)</w:t>
+        <w:t>As cinco principais solicitações abertas no período de 01/09/2024 a 30/09/2024 foram:</w:t>
+      </w:r>
+    </w:p>
+    <w:p>
+      <w:r>
+        <w:t>- Suporte Sistemas: 26 solicitações abertas.</w:t>
+      </w:r>
+    </w:p>
+    <w:p>
+      <w:r>
+        <w:t>- Notebook e Periféricos: 15 solicitações abertas.</w:t>
+      </w:r>
+    </w:p>
+    <w:p>
+      <w:r>
+        <w:t>- Colaboradores: 12 solicitações abertas.</w:t>
+      </w:r>
+    </w:p>
+    <w:p>
+      <w:r>
+        <w:t>- MS Office 365: 6 solicitações abertas.</w:t>
+      </w:r>
+    </w:p>
+    <w:p>
+      <w:r>
+        <w:t>- Manutenção de Acessos: 5 solicitações abertas.</w:t>
+      </w:r>
+    </w:p>
+    <w:p>
+      <w:r>
+        <w:t>Essas solicitações representam as principais demandas enfrentadas pelo setor durante o período.</w:t>
+      </w:r>
+    </w:p>
+    <w:p>
+      <w:r>
+        <w:t>O gráfico abaixo apresenta uma visualização das principais solicitações e sua distribuição.</w:t>
       </w:r>
     </w:p>
     <w:p>
       <w:r>
         <w:drawing>
           <wp:inline xmlns:a="http://schemas.openxmlformats.org/drawingml/2006/main" xmlns:pic="http://schemas.openxmlformats.org/drawingml/2006/picture">
-            <wp:extent cx="4114800" cy="4114800"/>
+            <wp:extent cx="5486400" cy="2194560"/>
             <wp:docPr id="5" name="Picture 5"/>
             <wp:cNvGraphicFramePr>
               <a:graphicFrameLocks noChangeAspect="1"/>
@@ -530,7 +716,7 @@
                     <pic:cNvPicPr/>
                   </pic:nvPicPr>
                   <pic:blipFill>
-                    <a:blip r:embed="rId13"/>
+                    <a:blip r:embed="rId15"/>
                     <a:stretch>
                       <a:fillRect/>
                     </a:stretch>
@@ -538,7 +724,7 @@
                   <pic:spPr>
                     <a:xfrm>
                       <a:off x="0" y="0"/>
-                      <a:ext cx="4114800" cy="4114800"/>
+                      <a:ext cx="5486400" cy="2194560"/>
                     </a:xfrm>
                     <a:prstGeom prst="rect"/>
                   </pic:spPr>
@@ -550,8 +736,13 @@
       </w:r>
     </w:p>
     <w:p>
+      <w:r>
+        <w:br w:type="page"/>
+      </w:r>
+    </w:p>
+    <w:p>
       <w:pPr>
-        <w:pStyle w:val="Heading1"/>
+        <w:pStyle w:val="Heading2"/>
       </w:pPr>
       <w:r>
         <w:t>Gestão de Serviços</w:t>
@@ -566,7 +757,7 @@
       <w:r>
         <w:drawing>
           <wp:inline xmlns:a="http://schemas.openxmlformats.org/drawingml/2006/main" xmlns:pic="http://schemas.openxmlformats.org/drawingml/2006/picture">
-            <wp:extent cx="3657600" cy="3900587"/>
+            <wp:extent cx="3657600" cy="1729637"/>
             <wp:docPr id="6" name="Picture 6"/>
             <wp:cNvGraphicFramePr>
               <a:graphicFrameLocks noChangeAspect="1"/>
@@ -575,11 +766,11 @@
               <a:graphicData uri="http://schemas.openxmlformats.org/drawingml/2006/picture">
                 <pic:pic>
                   <pic:nvPicPr>
-                    <pic:cNvPr id="0" name="WhatsApp_Image_2024-09-13_at_10.58.48.jpeg"/>
+                    <pic:cNvPr id="0" name="pipefy_print.png"/>
                     <pic:cNvPicPr/>
                   </pic:nvPicPr>
                   <pic:blipFill>
-                    <a:blip r:embed="rId14"/>
+                    <a:blip r:embed="rId16"/>
                     <a:stretch>
                       <a:fillRect/>
                     </a:stretch>
@@ -587,7 +778,7 @@
                   <pic:spPr>
                     <a:xfrm>
                       <a:off x="0" y="0"/>
-                      <a:ext cx="3657600" cy="3900587"/>
+                      <a:ext cx="3657600" cy="1729637"/>
                     </a:xfrm>
                     <a:prstGeom prst="rect"/>
                   </pic:spPr>
@@ -602,7 +793,7 @@
       <w:r>
         <w:t xml:space="preserve">Acesse o quadro Pipefy aqui: </w:t>
       </w:r>
-      <w:hyperlink r:id="rId15">
+      <w:hyperlink r:id="rId17">
         <w:r>
           <w:rPr>
             <w:color w:val="0000FF"/>
@@ -611,16 +802,6 @@
           <w:t>Quadro - Ecom - Tarefas ITFacil Equipe - Pipefy</w:t>
         </w:r>
       </w:hyperlink>
-    </w:p>
-    <w:p>
-      <w:r>
-        <w:t>3. Chamados por classificação</w:t>
-      </w:r>
-    </w:p>
-    <w:p>
-      <w:r>
-        <w:t>Classificação dos Incidentes:</w:t>
-      </w:r>
     </w:p>
     <w:p>
       <w:r>
@@ -639,7 +820,7 @@
                     <pic:cNvPicPr/>
                   </pic:nvPicPr>
                   <pic:blipFill>
-                    <a:blip r:embed="rId16"/>
+                    <a:blip r:embed="rId18"/>
                     <a:stretch>
                       <a:fillRect/>
                     </a:stretch>
@@ -659,8 +840,23 @@
       </w:r>
     </w:p>
     <w:p>
+      <w:r>
+        <w:t>Classificação dos Incidentes:</w:t>
+      </w:r>
+    </w:p>
+    <w:p>
+      <w:r>
+        <w:t>A classificação dos chamados do setor de infraestrutura para o periodo de 01/09/2024 a 30/09/2024 foi dividida da seguinte forma: Os incidentes, normalmente associados a falhas de sistema ou indisponibilidade de recursos, foram tratados com prioridade para minimizar o impacto nas operações. As solicitações de serviço envolveram demandas por melhorias, ajustes ou novas configurações no ambiente de TI, enquanto os chamados TOTVS foram relacionados a problemas específicos do ERP utilizado pela empresa.</w:t>
+      </w:r>
+    </w:p>
+    <w:p>
+      <w:r>
+        <w:br w:type="page"/>
+      </w:r>
+    </w:p>
+    <w:p>
       <w:pPr>
-        <w:pStyle w:val="Heading1"/>
+        <w:pStyle w:val="Heading2"/>
       </w:pPr>
       <w:r>
         <w:t>Resumo dos recursos computacionais utilizados contendo % de consumo – capacidade do ambiente computacional.</w:t>
@@ -675,7 +871,7 @@
       <w:r>
         <w:drawing>
           <wp:inline xmlns:a="http://schemas.openxmlformats.org/drawingml/2006/main" xmlns:pic="http://schemas.openxmlformats.org/drawingml/2006/picture">
-            <wp:extent cx="3657600" cy="1663390"/>
+            <wp:extent cx="5486400" cy="2698071"/>
             <wp:docPr id="8" name="Picture 8"/>
             <wp:cNvGraphicFramePr>
               <a:graphicFrameLocks noChangeAspect="1"/>
@@ -684,11 +880,11 @@
               <a:graphicData uri="http://schemas.openxmlformats.org/drawingml/2006/picture">
                 <pic:pic>
                   <pic:nvPicPr>
-                    <pic:cNvPr id="0" name="distribuidora_preencher.png"/>
+                    <pic:cNvPr id="0" name="TotalVM.png"/>
                     <pic:cNvPicPr/>
                   </pic:nvPicPr>
                   <pic:blipFill>
-                    <a:blip r:embed="rId17"/>
+                    <a:blip r:embed="rId19"/>
                     <a:stretch>
                       <a:fillRect/>
                     </a:stretch>
@@ -696,7 +892,151 @@
                   <pic:spPr>
                     <a:xfrm>
                       <a:off x="0" y="0"/>
-                      <a:ext cx="3657600" cy="1663390"/>
+                      <a:ext cx="5486400" cy="2698071"/>
+                    </a:xfrm>
+                    <a:prstGeom prst="rect"/>
+                  </pic:spPr>
+                </pic:pic>
+              </a:graphicData>
+            </a:graphic>
+          </wp:inline>
+        </w:drawing>
+      </w:r>
+    </w:p>
+    <w:p>
+      <w:r>
+        <w:drawing>
+          <wp:inline xmlns:a="http://schemas.openxmlformats.org/drawingml/2006/main" xmlns:pic="http://schemas.openxmlformats.org/drawingml/2006/picture">
+            <wp:extent cx="5486400" cy="2698071"/>
+            <wp:docPr id="9" name="Picture 9"/>
+            <wp:cNvGraphicFramePr>
+              <a:graphicFrameLocks noChangeAspect="1"/>
+            </wp:cNvGraphicFramePr>
+            <a:graphic>
+              <a:graphicData uri="http://schemas.openxmlformats.org/drawingml/2006/picture">
+                <pic:pic>
+                  <pic:nvPicPr>
+                    <pic:cNvPr id="0" name="TotalVM.png"/>
+                    <pic:cNvPicPr/>
+                  </pic:nvPicPr>
+                  <pic:blipFill>
+                    <a:blip r:embed="rId19"/>
+                    <a:stretch>
+                      <a:fillRect/>
+                    </a:stretch>
+                  </pic:blipFill>
+                  <pic:spPr>
+                    <a:xfrm>
+                      <a:off x="0" y="0"/>
+                      <a:ext cx="5486400" cy="2698071"/>
+                    </a:xfrm>
+                    <a:prstGeom prst="rect"/>
+                  </pic:spPr>
+                </pic:pic>
+              </a:graphicData>
+            </a:graphic>
+          </wp:inline>
+        </w:drawing>
+      </w:r>
+    </w:p>
+    <w:p>
+      <w:r>
+        <w:drawing>
+          <wp:inline xmlns:a="http://schemas.openxmlformats.org/drawingml/2006/main" xmlns:pic="http://schemas.openxmlformats.org/drawingml/2006/picture">
+            <wp:extent cx="5486400" cy="2698071"/>
+            <wp:docPr id="10" name="Picture 10"/>
+            <wp:cNvGraphicFramePr>
+              <a:graphicFrameLocks noChangeAspect="1"/>
+            </wp:cNvGraphicFramePr>
+            <a:graphic>
+              <a:graphicData uri="http://schemas.openxmlformats.org/drawingml/2006/picture">
+                <pic:pic>
+                  <pic:nvPicPr>
+                    <pic:cNvPr id="0" name="TotalVM.png"/>
+                    <pic:cNvPicPr/>
+                  </pic:nvPicPr>
+                  <pic:blipFill>
+                    <a:blip r:embed="rId19"/>
+                    <a:stretch>
+                      <a:fillRect/>
+                    </a:stretch>
+                  </pic:blipFill>
+                  <pic:spPr>
+                    <a:xfrm>
+                      <a:off x="0" y="0"/>
+                      <a:ext cx="5486400" cy="2698071"/>
+                    </a:xfrm>
+                    <a:prstGeom prst="rect"/>
+                  </pic:spPr>
+                </pic:pic>
+              </a:graphicData>
+            </a:graphic>
+          </wp:inline>
+        </w:drawing>
+      </w:r>
+    </w:p>
+    <w:p>
+      <w:r>
+        <w:drawing>
+          <wp:inline xmlns:a="http://schemas.openxmlformats.org/drawingml/2006/main" xmlns:pic="http://schemas.openxmlformats.org/drawingml/2006/picture">
+            <wp:extent cx="5486400" cy="2698071"/>
+            <wp:docPr id="11" name="Picture 11"/>
+            <wp:cNvGraphicFramePr>
+              <a:graphicFrameLocks noChangeAspect="1"/>
+            </wp:cNvGraphicFramePr>
+            <a:graphic>
+              <a:graphicData uri="http://schemas.openxmlformats.org/drawingml/2006/picture">
+                <pic:pic>
+                  <pic:nvPicPr>
+                    <pic:cNvPr id="0" name="TotalVM.png"/>
+                    <pic:cNvPicPr/>
+                  </pic:nvPicPr>
+                  <pic:blipFill>
+                    <a:blip r:embed="rId19"/>
+                    <a:stretch>
+                      <a:fillRect/>
+                    </a:stretch>
+                  </pic:blipFill>
+                  <pic:spPr>
+                    <a:xfrm>
+                      <a:off x="0" y="0"/>
+                      <a:ext cx="5486400" cy="2698071"/>
+                    </a:xfrm>
+                    <a:prstGeom prst="rect"/>
+                  </pic:spPr>
+                </pic:pic>
+              </a:graphicData>
+            </a:graphic>
+          </wp:inline>
+        </w:drawing>
+      </w:r>
+    </w:p>
+    <w:p>
+      <w:r>
+        <w:drawing>
+          <wp:inline xmlns:a="http://schemas.openxmlformats.org/drawingml/2006/main" xmlns:pic="http://schemas.openxmlformats.org/drawingml/2006/picture">
+            <wp:extent cx="5486400" cy="2698071"/>
+            <wp:docPr id="12" name="Picture 12"/>
+            <wp:cNvGraphicFramePr>
+              <a:graphicFrameLocks noChangeAspect="1"/>
+            </wp:cNvGraphicFramePr>
+            <a:graphic>
+              <a:graphicData uri="http://schemas.openxmlformats.org/drawingml/2006/picture">
+                <pic:pic>
+                  <pic:nvPicPr>
+                    <pic:cNvPr id="0" name="TotalVM.png"/>
+                    <pic:cNvPicPr/>
+                  </pic:nvPicPr>
+                  <pic:blipFill>
+                    <a:blip r:embed="rId19"/>
+                    <a:stretch>
+                      <a:fillRect/>
+                    </a:stretch>
+                  </pic:blipFill>
+                  <pic:spPr>
+                    <a:xfrm>
+                      <a:off x="0" y="0"/>
+                      <a:ext cx="5486400" cy="2698071"/>
                     </a:xfrm>
                     <a:prstGeom prst="rect"/>
                   </pic:spPr>
@@ -709,7 +1049,7 @@
     </w:p>
     <w:p>
       <w:pPr>
-        <w:pStyle w:val="Heading1"/>
+        <w:pStyle w:val="Heading2"/>
       </w:pPr>
       <w:r>
         <w:t>Check-list operacional a respeito do funcionamento da infraestrutura e sistemas diário</w:t>
@@ -719,7 +1059,7 @@
       <w:r>
         <w:t xml:space="preserve">Disponível no diretório: </w:t>
       </w:r>
-      <w:hyperlink r:id="rId18">
+      <w:hyperlink r:id="rId20">
         <w:r>
           <w:rPr>
             <w:color w:val="0000FF"/>
@@ -736,7 +1076,7 @@
     </w:p>
     <w:p>
       <w:pPr>
-        <w:pStyle w:val="Heading1"/>
+        <w:pStyle w:val="Heading2"/>
       </w:pPr>
       <w:r>
         <w:t>Backup Cirion, acompanhamento diário</w:t>
@@ -749,7 +1089,7 @@
     </w:p>
     <w:p>
       <w:pPr>
-        <w:pStyle w:val="Heading1"/>
+        <w:pStyle w:val="Heading2"/>
       </w:pPr>
       <w:r>
         <w:t>Controle de aplicativos instalados</w:t>
@@ -757,9 +1097,9 @@
     </w:p>
     <w:p>
       <w:r>
-        <w:t>Disponível no diretório:</w:t>
+        <w:t xml:space="preserve">Disponível no diretório: </w:t>
       </w:r>
-      <w:hyperlink r:id="rId19">
+      <w:hyperlink r:id="rId21">
         <w:r>
           <w:rPr>
             <w:color w:val="0000FF"/>
@@ -771,7 +1111,7 @@
     </w:p>
     <w:p>
       <w:pPr>
-        <w:pStyle w:val="Heading1"/>
+        <w:pStyle w:val="Heading2"/>
       </w:pPr>
       <w:r>
         <w:t>O Sistema GLPI e o Kaspersky fazem a gestão dos ativos controalndo a parte física e lógica de todos os equipamentos</w:t>
@@ -786,7 +1126,7 @@
       <w:r>
         <w:t xml:space="preserve">Relatório completo está disponível em: </w:t>
       </w:r>
-      <w:hyperlink r:id="rId20">
+      <w:hyperlink r:id="rId21">
         <w:r>
           <w:rPr>
             <w:color w:val="0000FF"/>
@@ -798,7 +1138,7 @@
     </w:p>
     <w:p>
       <w:pPr>
-        <w:pStyle w:val="Heading1"/>
+        <w:pStyle w:val="Heading2"/>
       </w:pPr>
       <w:r>
         <w:t>Chamados Referente a TOTVS</w:t>
@@ -806,10 +1146,30 @@
     </w:p>
     <w:p>
       <w:r>
+        <w:t>Chamados abertos relacionados à TOTVS</w:t>
+      </w:r>
+    </w:p>
+    <w:p>
+      <w:r>
+        <w:t>Ao longo do período de 01/09/2024 a 30/09/2024, foram registrados 12 chamados relacionados ao sistema TOTVS. A equipe de TI trabalhou com o suporte para resolver os problemas reportados.</w:t>
+      </w:r>
+    </w:p>
+    <w:p>
+      <w:r>
+        <w:t>Total de chamados abertos: 12</w:t>
+      </w:r>
+    </w:p>
+    <w:p>
+      <w:r>
+        <w:t>Total de chamados concluídos: 12</w:t>
+      </w:r>
+    </w:p>
+    <w:p>
+      <w:r>
         <w:drawing>
           <wp:inline xmlns:a="http://schemas.openxmlformats.org/drawingml/2006/main" xmlns:pic="http://schemas.openxmlformats.org/drawingml/2006/picture">
-            <wp:extent cx="3657600" cy="3900587"/>
-            <wp:docPr id="9" name="Picture 9"/>
+            <wp:extent cx="4572000" cy="3048000"/>
+            <wp:docPr id="13" name="Picture 13"/>
             <wp:cNvGraphicFramePr>
               <a:graphicFrameLocks noChangeAspect="1"/>
             </wp:cNvGraphicFramePr>
@@ -817,11 +1177,11 @@
               <a:graphicData uri="http://schemas.openxmlformats.org/drawingml/2006/picture">
                 <pic:pic>
                   <pic:nvPicPr>
-                    <pic:cNvPr id="0" name="WhatsApp_Image_2024-09-13_at_10.58.48.jpeg"/>
+                    <pic:cNvPr id="0" name="image.png"/>
                     <pic:cNvPicPr/>
                   </pic:nvPicPr>
                   <pic:blipFill>
-                    <a:blip r:embed="rId14"/>
+                    <a:blip r:embed="rId22"/>
                     <a:stretch>
                       <a:fillRect/>
                     </a:stretch>
@@ -829,7 +1189,7 @@
                   <pic:spPr>
                     <a:xfrm>
                       <a:off x="0" y="0"/>
-                      <a:ext cx="3657600" cy="3900587"/>
+                      <a:ext cx="4572000" cy="3048000"/>
                     </a:xfrm>
                     <a:prstGeom prst="rect"/>
                   </pic:spPr>
@@ -841,13 +1201,112 @@
       </w:r>
     </w:p>
     <w:sectPr>
-      <w:pgSz w:w="12240" w:h="15840" w:orient="landscape"/>
+      <w:headerReference w:type="default" r:id="rId9"/>
+      <w:footerReference w:type="default" r:id="rId10"/>
+      <w:pgSz w:w="12240" w:h="15840"/>
       <w:pgMar w:top="1440" w:right="1800" w:bottom="1440" w:left="1800" w:header="720" w:footer="720" w:gutter="0"/>
       <w:cols w:space="720"/>
+      <w:titlePg/>
       <w:docGrid w:linePitch="360"/>
     </w:sectPr>
   </w:body>
 </w:document>
+</file>
+
+<file path=word/footer1.xml><?xml version="1.0" encoding="utf-8"?>
+<w:ftr xmlns:m="http://schemas.openxmlformats.org/officeDocument/2006/math" xmlns:mc="http://schemas.openxmlformats.org/markup-compatibility/2006" xmlns:mo="http://schemas.microsoft.com/office/mac/office/2008/main" xmlns:mv="urn:schemas-microsoft-com:mac:vml" xmlns:o="urn:schemas-microsoft-com:office:office" xmlns:r="http://schemas.openxmlformats.org/officeDocument/2006/relationships" xmlns:v="urn:schemas-microsoft-com:vml" xmlns:w10="urn:schemas-microsoft-com:office:word" xmlns:w14="http://schemas.microsoft.com/office/word/2010/wordml" xmlns:w="http://schemas.openxmlformats.org/wordprocessingml/2006/main" xmlns:wne="http://schemas.microsoft.com/office/word/2006/wordml" xmlns:wp14="http://schemas.microsoft.com/office/word/2010/wordprocessingDrawing" xmlns:wp="http://schemas.openxmlformats.org/drawingml/2006/wordprocessingDrawing" xmlns:wpc="http://schemas.microsoft.com/office/word/2010/wordprocessingCanvas" xmlns:wpg="http://schemas.microsoft.com/office/word/2010/wordprocessingGroup" xmlns:wpi="http://schemas.microsoft.com/office/word/2010/wordprocessingInk" xmlns:wps="http://schemas.microsoft.com/office/word/2010/wordprocessingShape" mc:Ignorable="w14 wp14">
+  <w:p>
+    <w:pPr>
+      <w:pStyle w:val="Footer"/>
+      <w:jc w:val="left"/>
+    </w:pPr>
+    <w:r>
+      <w:rPr>
+        <w:sz w:val="24"/>
+      </w:rPr>
+      <w:t>RUN BOOK - September</w:t>
+    </w:r>
+  </w:p>
+</w:ftr>
+</file>
+
+<file path=word/header1.xml><?xml version="1.0" encoding="utf-8"?>
+<w:hdr xmlns:m="http://schemas.openxmlformats.org/officeDocument/2006/math" xmlns:mc="http://schemas.openxmlformats.org/markup-compatibility/2006" xmlns:mo="http://schemas.microsoft.com/office/mac/office/2008/main" xmlns:mv="urn:schemas-microsoft-com:mac:vml" xmlns:o="urn:schemas-microsoft-com:office:office" xmlns:r="http://schemas.openxmlformats.org/officeDocument/2006/relationships" xmlns:v="urn:schemas-microsoft-com:vml" xmlns:w10="urn:schemas-microsoft-com:office:word" xmlns:w14="http://schemas.microsoft.com/office/word/2010/wordml" xmlns:w="http://schemas.openxmlformats.org/wordprocessingml/2006/main" xmlns:wne="http://schemas.microsoft.com/office/word/2006/wordml" xmlns:wp14="http://schemas.microsoft.com/office/word/2010/wordprocessingDrawing" xmlns:wp="http://schemas.openxmlformats.org/drawingml/2006/wordprocessingDrawing" xmlns:wpc="http://schemas.microsoft.com/office/word/2010/wordprocessingCanvas" xmlns:wpg="http://schemas.microsoft.com/office/word/2010/wordprocessingGroup" xmlns:wpi="http://schemas.microsoft.com/office/word/2010/wordprocessingInk" xmlns:wps="http://schemas.microsoft.com/office/word/2010/wordprocessingShape" mc:Ignorable="w14 wp14">
+  <w:p>
+    <w:pPr>
+      <w:pStyle w:val="Header"/>
+      <w:jc w:val="center"/>
+    </w:pPr>
+    <w:r>
+      <w:drawing>
+        <wp:inline xmlns:a="http://schemas.openxmlformats.org/drawingml/2006/main" xmlns:pic="http://schemas.openxmlformats.org/drawingml/2006/picture">
+          <wp:extent cx="1143000" cy="400707"/>
+          <wp:docPr id="1" name="Picture 1"/>
+          <wp:cNvGraphicFramePr>
+            <a:graphicFrameLocks noChangeAspect="1"/>
+          </wp:cNvGraphicFramePr>
+          <a:graphic>
+            <a:graphicData uri="http://schemas.openxmlformats.org/drawingml/2006/picture">
+              <pic:pic>
+                <pic:nvPicPr>
+                  <pic:cNvPr id="0" name="img_itfacil.png"/>
+                  <pic:cNvPicPr/>
+                </pic:nvPicPr>
+                <pic:blipFill>
+                  <a:blip r:embed="rId1"/>
+                  <a:stretch>
+                    <a:fillRect/>
+                  </a:stretch>
+                </pic:blipFill>
+                <pic:spPr>
+                  <a:xfrm>
+                    <a:off x="0" y="0"/>
+                    <a:ext cx="1143000" cy="400707"/>
+                  </a:xfrm>
+                  <a:prstGeom prst="rect"/>
+                </pic:spPr>
+              </pic:pic>
+            </a:graphicData>
+          </a:graphic>
+        </wp:inline>
+      </w:drawing>
+    </w:r>
+    <w:r>
+      <w:drawing>
+        <wp:inline xmlns:a="http://schemas.openxmlformats.org/drawingml/2006/main" xmlns:pic="http://schemas.openxmlformats.org/drawingml/2006/picture">
+          <wp:extent cx="1143000" cy="379668"/>
+          <wp:docPr id="2" name="Picture 2"/>
+          <wp:cNvGraphicFramePr>
+            <a:graphicFrameLocks noChangeAspect="1"/>
+          </wp:cNvGraphicFramePr>
+          <a:graphic>
+            <a:graphicData uri="http://schemas.openxmlformats.org/drawingml/2006/picture">
+              <pic:pic>
+                <pic:nvPicPr>
+                  <pic:cNvPr id="0" name="img_ecom.png"/>
+                  <pic:cNvPicPr/>
+                </pic:nvPicPr>
+                <pic:blipFill>
+                  <a:blip r:embed="rId2"/>
+                  <a:stretch>
+                    <a:fillRect/>
+                  </a:stretch>
+                </pic:blipFill>
+                <pic:spPr>
+                  <a:xfrm>
+                    <a:off x="0" y="0"/>
+                    <a:ext cx="1143000" cy="379668"/>
+                  </a:xfrm>
+                  <a:prstGeom prst="rect"/>
+                </pic:spPr>
+              </pic:pic>
+            </a:graphicData>
+          </a:graphic>
+        </wp:inline>
+      </w:drawing>
+    </w:r>
+  </w:p>
+</w:hdr>
 </file>
 
 <file path=word/numbering.xml><?xml version="1.0" encoding="utf-8"?>

</xml_diff>